<commit_message>
add auto fill form-bestang.docx
</commit_message>
<xml_diff>
--- a/form/form-bestang.docx
+++ b/form/form-bestang.docx
@@ -1,6 +1,6 @@
 
 <file path=word/document.xml><?xml version="1.0" encoding="utf-8"?>
-<w:document xmlns:wpc="http://schemas.microsoft.com/office/word/2010/wordprocessingCanvas" xmlns:cx="http://schemas.microsoft.com/office/drawing/2014/chartex" xmlns:cx1="http://schemas.microsoft.com/office/drawing/2015/9/8/chartex" xmlns:cx2="http://schemas.microsoft.com/office/drawing/2015/10/21/chartex" xmlns:cx3="http://schemas.microsoft.com/office/drawing/2016/5/9/chartex" xmlns:cx4="http://schemas.microsoft.com/office/drawing/2016/5/10/chartex" xmlns:cx5="http://schemas.microsoft.com/office/drawing/2016/5/11/chartex" xmlns:cx6="http://schemas.microsoft.com/office/drawing/2016/5/12/chartex" xmlns:cx7="http://schemas.microsoft.com/office/drawing/2016/5/13/chartex" xmlns:cx8="http://schemas.microsoft.com/office/drawing/2016/5/14/chartex" xmlns:mc="http://schemas.openxmlformats.org/markup-compatibility/2006" xmlns:aink="http://schemas.microsoft.com/office/drawing/2016/ink" xmlns:am3d="http://schemas.microsoft.com/office/drawing/2017/model3d" xmlns:o="urn:schemas-microsoft-com:office:office" xmlns:oel="http://schemas.microsoft.com/office/2019/extlst" xmlns:r="http://schemas.openxmlformats.org/officeDocument/2006/relationships" xmlns:m="http://schemas.openxmlformats.org/officeDocument/2006/math" xmlns:v="urn:schemas-microsoft-com:vml" xmlns:wp14="http://schemas.microsoft.com/office/word/2010/wordprocessingDrawing" xmlns:wp="http://schemas.openxmlformats.org/drawingml/2006/wordprocessingDrawing" xmlns:w10="urn:schemas-microsoft-com:office:word" xmlns:w="http://schemas.openxmlformats.org/wordprocessingml/2006/main" xmlns:w14="http://schemas.microsoft.com/office/word/2010/wordml" xmlns:w15="http://schemas.microsoft.com/office/word/2012/wordml" xmlns:w16cex="http://schemas.microsoft.com/office/word/2018/wordml/cex" xmlns:w16cid="http://schemas.microsoft.com/office/word/2016/wordml/cid" xmlns:w16="http://schemas.microsoft.com/office/word/2018/wordml" xmlns:w16du="http://schemas.microsoft.com/office/word/2023/wordml/word16du" xmlns:w16sdtdh="http://schemas.microsoft.com/office/word/2020/wordml/sdtdatahash" xmlns:w16se="http://schemas.microsoft.com/office/word/2015/wordml/symex" xmlns:wpg="http://schemas.microsoft.com/office/word/2010/wordprocessingGroup" xmlns:wpi="http://schemas.microsoft.com/office/word/2010/wordprocessingInk" xmlns:wne="http://schemas.microsoft.com/office/word/2006/wordml" xmlns:wps="http://schemas.microsoft.com/office/word/2010/wordprocessingShape" mc:Ignorable="w14 w15 w16se w16cid w16 w16cex w16sdtdh w16du wp14">
+<w:document xmlns:wpc="http://schemas.microsoft.com/office/word/2010/wordprocessingCanvas" xmlns:cx="http://schemas.microsoft.com/office/drawing/2014/chartex" xmlns:cx1="http://schemas.microsoft.com/office/drawing/2015/9/8/chartex" xmlns:cx2="http://schemas.microsoft.com/office/drawing/2015/10/21/chartex" xmlns:cx3="http://schemas.microsoft.com/office/drawing/2016/5/9/chartex" xmlns:cx4="http://schemas.microsoft.com/office/drawing/2016/5/10/chartex" xmlns:cx5="http://schemas.microsoft.com/office/drawing/2016/5/11/chartex" xmlns:cx6="http://schemas.microsoft.com/office/drawing/2016/5/12/chartex" xmlns:cx7="http://schemas.microsoft.com/office/drawing/2016/5/13/chartex" xmlns:cx8="http://schemas.microsoft.com/office/drawing/2016/5/14/chartex" xmlns:mc="http://schemas.openxmlformats.org/markup-compatibility/2006" xmlns:aink="http://schemas.microsoft.com/office/drawing/2016/ink" xmlns:am3d="http://schemas.microsoft.com/office/drawing/2017/model3d" xmlns:o="urn:schemas-microsoft-com:office:office" xmlns:r="http://schemas.openxmlformats.org/officeDocument/2006/relationships" xmlns:m="http://schemas.openxmlformats.org/officeDocument/2006/math" xmlns:v="urn:schemas-microsoft-com:vml" xmlns:wp14="http://schemas.microsoft.com/office/word/2010/wordprocessingDrawing" xmlns:wp="http://schemas.openxmlformats.org/drawingml/2006/wordprocessingDrawing" xmlns:w10="urn:schemas-microsoft-com:office:word" xmlns:w="http://schemas.openxmlformats.org/wordprocessingml/2006/main" xmlns:w14="http://schemas.microsoft.com/office/word/2010/wordml" xmlns:w15="http://schemas.microsoft.com/office/word/2012/wordml" xmlns:w16cex="http://schemas.microsoft.com/office/word/2018/wordml/cex" xmlns:w16cid="http://schemas.microsoft.com/office/word/2016/wordml/cid" xmlns:w16="http://schemas.microsoft.com/office/word/2018/wordml" xmlns:w16se="http://schemas.microsoft.com/office/word/2015/wordml/symex" xmlns:wpg="http://schemas.microsoft.com/office/word/2010/wordprocessingGroup" xmlns:wpi="http://schemas.microsoft.com/office/word/2010/wordprocessingInk" xmlns:wne="http://schemas.microsoft.com/office/word/2006/wordml" xmlns:wps="http://schemas.microsoft.com/office/word/2010/wordprocessingShape" mc:Ignorable="w14 w15 w16se w16cid w16 w16cex wp14">
   <w:body>
     <w:p>
       <w:pPr>
@@ -203,23 +203,7 @@
           <w:sz w:val="20"/>
           <w:szCs w:val="20"/>
         </w:rPr>
-        <w:t xml:space="preserve">Telp. (0341) 404424 – </w:t>
-      </w:r>
-      <w:proofErr w:type="gramStart"/>
-      <w:r>
-        <w:rPr>
-          <w:sz w:val="20"/>
-          <w:szCs w:val="20"/>
-        </w:rPr>
-        <w:t xml:space="preserve">404425,   </w:t>
-      </w:r>
-      <w:proofErr w:type="gramEnd"/>
-      <w:r>
-        <w:rPr>
-          <w:sz w:val="20"/>
-          <w:szCs w:val="20"/>
-        </w:rPr>
-        <w:t>Fax (0341) 404420,</w:t>
+        <w:t>Telp. (0341) 404424 – 404425,   Fax (0341) 404420,</w:t>
       </w:r>
     </w:p>
     <w:p>
@@ -314,7 +298,7 @@
               </wp:anchor>
             </w:drawing>
           </mc:Choice>
-          <mc:Fallback>
+          <mc:Fallback xmlns:w16sdtdh="http://schemas.microsoft.com/office/word/2020/wordml/sdtdatahash" xmlns:w16du="http://schemas.microsoft.com/office/word/2023/wordml/word16du" xmlns:oel="http://schemas.microsoft.com/office/2019/extlst">
             <w:pict>
               <v:line w14:anchorId="7DD72C75" id="Straight Connector 1" o:spid="_x0000_s1026" style="position:absolute;flip:y;z-index:251660288;visibility:visible;mso-wrap-style:square;mso-width-percent:0;mso-height-percent:0;mso-wrap-distance-left:9pt;mso-wrap-distance-top:0;mso-wrap-distance-right:9pt;mso-wrap-distance-bottom:0;mso-position-horizontal:center;mso-position-horizontal-relative:margin;mso-position-vertical:absolute;mso-position-vertical-relative:text;mso-width-percent:0;mso-height-percent:0;mso-width-relative:margin;mso-height-relative:margin" from="0,2.8pt" to="447.85pt,2.8pt" o:gfxdata="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" strokecolor="black [3200]" strokeweight="3pt">
                 <v:stroke joinstyle="miter"/>
@@ -354,17 +338,23 @@
         <w:ind w:left="709"/>
         <w:rPr>
           <w:rFonts w:ascii="Times New Roman" w:hAnsi="Times New Roman" w:cs="Times New Roman"/>
+        </w:rPr>
+      </w:pPr>
+      <w:r>
+        <w:rPr>
+          <w:rFonts w:ascii="Times New Roman" w:hAnsi="Times New Roman" w:cs="Times New Roman"/>
           <w:b/>
           <w:bCs/>
         </w:rPr>
-      </w:pPr>
+        <w:t>Nama</w:t>
+      </w:r>
       <w:r>
         <w:rPr>
           <w:rFonts w:ascii="Times New Roman" w:hAnsi="Times New Roman" w:cs="Times New Roman"/>
           <w:b/>
           <w:bCs/>
         </w:rPr>
-        <w:t>Nama</w:t>
+        <w:tab/>
       </w:r>
       <w:r>
         <w:rPr>
@@ -381,6 +371,7 @@
           <w:bCs/>
         </w:rPr>
         <w:tab/>
+        <w:t>:</w:t>
       </w:r>
       <w:r>
         <w:rPr>
@@ -388,8 +379,33 @@
           <w:b/>
           <w:bCs/>
         </w:rPr>
-        <w:tab/>
-        <w:t>:</w:t>
+        <w:t xml:space="preserve"> </w:t>
+      </w:r>
+      <w:r>
+        <w:rPr>
+          <w:rFonts w:ascii="Times New Roman" w:hAnsi="Times New Roman" w:cs="Times New Roman"/>
+        </w:rPr>
+        <w:t>$</w:t>
+      </w:r>
+      <w:r>
+        <w:rPr>
+          <w:rFonts w:ascii="Times New Roman" w:hAnsi="Times New Roman" w:cs="Times New Roman"/>
+        </w:rPr>
+        <w:t>{</w:t>
+      </w:r>
+      <w:proofErr w:type="spellStart"/>
+      <w:r>
+        <w:rPr>
+          <w:rFonts w:ascii="Times New Roman" w:hAnsi="Times New Roman" w:cs="Times New Roman"/>
+        </w:rPr>
+        <w:t>nama</w:t>
+      </w:r>
+      <w:proofErr w:type="spellEnd"/>
+      <w:r>
+        <w:rPr>
+          <w:rFonts w:ascii="Times New Roman" w:hAnsi="Times New Roman" w:cs="Times New Roman"/>
+        </w:rPr>
+        <w:t>}</w:t>
       </w:r>
     </w:p>
     <w:p>
@@ -398,17 +414,23 @@
         <w:ind w:left="709"/>
         <w:rPr>
           <w:rFonts w:ascii="Times New Roman" w:hAnsi="Times New Roman" w:cs="Times New Roman"/>
+        </w:rPr>
+      </w:pPr>
+      <w:r>
+        <w:rPr>
+          <w:rFonts w:ascii="Times New Roman" w:hAnsi="Times New Roman" w:cs="Times New Roman"/>
           <w:b/>
           <w:bCs/>
         </w:rPr>
-      </w:pPr>
+        <w:t>NIM</w:t>
+      </w:r>
       <w:r>
         <w:rPr>
           <w:rFonts w:ascii="Times New Roman" w:hAnsi="Times New Roman" w:cs="Times New Roman"/>
           <w:b/>
           <w:bCs/>
         </w:rPr>
-        <w:t>NIM</w:t>
+        <w:tab/>
       </w:r>
       <w:r>
         <w:rPr>
@@ -425,6 +447,7 @@
           <w:bCs/>
         </w:rPr>
         <w:tab/>
+        <w:t>:</w:t>
       </w:r>
       <w:r>
         <w:rPr>
@@ -432,27 +455,55 @@
           <w:b/>
           <w:bCs/>
         </w:rPr>
-        <w:tab/>
-        <w:t>:</w:t>
+        <w:t xml:space="preserve"> </w:t>
+      </w:r>
+      <w:r>
+        <w:rPr>
+          <w:rFonts w:ascii="Times New Roman" w:hAnsi="Times New Roman" w:cs="Times New Roman"/>
+        </w:rPr>
+        <w:t>$</w:t>
+      </w:r>
+      <w:r>
+        <w:rPr>
+          <w:rFonts w:ascii="Times New Roman" w:hAnsi="Times New Roman" w:cs="Times New Roman"/>
+        </w:rPr>
+        <w:t>{</w:t>
+      </w:r>
+      <w:proofErr w:type="spellStart"/>
+      <w:r>
+        <w:rPr>
+          <w:rFonts w:ascii="Times New Roman" w:hAnsi="Times New Roman" w:cs="Times New Roman"/>
+        </w:rPr>
+        <w:t>nim</w:t>
+      </w:r>
+      <w:proofErr w:type="spellEnd"/>
+      <w:r>
+        <w:rPr>
+          <w:rFonts w:ascii="Times New Roman" w:hAnsi="Times New Roman" w:cs="Times New Roman"/>
+        </w:rPr>
+        <w:t>}</w:t>
       </w:r>
     </w:p>
     <w:p>
       <w:pPr>
         <w:spacing w:line="240" w:lineRule="auto"/>
         <w:ind w:left="709"/>
+      </w:pPr>
+      <w:r>
         <w:rPr>
           <w:rFonts w:ascii="Times New Roman" w:hAnsi="Times New Roman" w:cs="Times New Roman"/>
           <w:b/>
           <w:bCs/>
         </w:rPr>
-      </w:pPr>
+        <w:t>Program Studi</w:t>
+      </w:r>
       <w:r>
         <w:rPr>
           <w:rFonts w:ascii="Times New Roman" w:hAnsi="Times New Roman" w:cs="Times New Roman"/>
           <w:b/>
           <w:bCs/>
         </w:rPr>
-        <w:t>Program Studi</w:t>
+        <w:tab/>
       </w:r>
       <w:r>
         <w:rPr>
@@ -468,7 +519,7 @@
           <w:b/>
           <w:bCs/>
         </w:rPr>
-        <w:tab/>
+        <w:t>:</w:t>
       </w:r>
       <w:r>
         <w:rPr>
@@ -476,7 +527,21 @@
           <w:b/>
           <w:bCs/>
         </w:rPr>
-        <w:t>:</w:t>
+        <w:t xml:space="preserve"> </w:t>
+      </w:r>
+      <w:r>
+        <w:t>$</w:t>
+      </w:r>
+      <w:r>
+        <w:t>{</w:t>
+      </w:r>
+      <w:proofErr w:type="spellStart"/>
+      <w:r>
+        <w:t>prodi</w:t>
+      </w:r>
+      <w:proofErr w:type="spellEnd"/>
+      <w:r>
+        <w:t>}</w:t>
       </w:r>
     </w:p>
     <w:tbl>
@@ -764,19 +829,11 @@
                 <w:rFonts w:ascii="Times New Roman" w:hAnsi="Times New Roman" w:cs="Times New Roman"/>
               </w:rPr>
             </w:pPr>
-            <w:proofErr w:type="gramStart"/>
-            <w:r>
-              <w:rPr>
-                <w:rFonts w:ascii="Times New Roman" w:hAnsi="Times New Roman" w:cs="Times New Roman"/>
-              </w:rPr>
-              <w:t xml:space="preserve">(  </w:t>
-            </w:r>
-            <w:proofErr w:type="gramEnd"/>
-            <w:r>
-              <w:rPr>
-                <w:rFonts w:ascii="Times New Roman" w:hAnsi="Times New Roman" w:cs="Times New Roman"/>
-              </w:rPr>
-              <w:t xml:space="preserve"> ) Bukti </w:t>
+            <w:r>
+              <w:rPr>
+                <w:rFonts w:ascii="Times New Roman" w:hAnsi="Times New Roman" w:cs="Times New Roman"/>
+              </w:rPr>
+              <w:t xml:space="preserve">(   ) Bukti </w:t>
             </w:r>
             <w:proofErr w:type="spellStart"/>
             <w:r>
@@ -800,19 +857,11 @@
                 <w:rFonts w:ascii="Times New Roman" w:hAnsi="Times New Roman" w:cs="Times New Roman"/>
               </w:rPr>
             </w:pPr>
-            <w:proofErr w:type="gramStart"/>
-            <w:r>
-              <w:rPr>
-                <w:rFonts w:ascii="Times New Roman" w:hAnsi="Times New Roman" w:cs="Times New Roman"/>
-              </w:rPr>
-              <w:t xml:space="preserve">(  </w:t>
-            </w:r>
-            <w:proofErr w:type="gramEnd"/>
-            <w:r>
-              <w:rPr>
-                <w:rFonts w:ascii="Times New Roman" w:hAnsi="Times New Roman" w:cs="Times New Roman"/>
-              </w:rPr>
-              <w:t xml:space="preserve"> ) File </w:t>
+            <w:r>
+              <w:rPr>
+                <w:rFonts w:ascii="Times New Roman" w:hAnsi="Times New Roman" w:cs="Times New Roman"/>
+              </w:rPr>
+              <w:t xml:space="preserve">(   ) File </w:t>
             </w:r>
             <w:proofErr w:type="spellStart"/>
             <w:r>
@@ -836,33 +885,11 @@
                 <w:rFonts w:ascii="Times New Roman" w:hAnsi="Times New Roman" w:cs="Times New Roman"/>
               </w:rPr>
             </w:pPr>
-            <w:proofErr w:type="gramStart"/>
-            <w:r>
-              <w:rPr>
-                <w:rFonts w:ascii="Times New Roman" w:hAnsi="Times New Roman" w:cs="Times New Roman"/>
-              </w:rPr>
-              <w:t xml:space="preserve">(  </w:t>
-            </w:r>
-            <w:proofErr w:type="gramEnd"/>
-            <w:r>
-              <w:rPr>
-                <w:rFonts w:ascii="Times New Roman" w:hAnsi="Times New Roman" w:cs="Times New Roman"/>
-              </w:rPr>
-              <w:t xml:space="preserve"> ) </w:t>
-            </w:r>
-            <w:proofErr w:type="spellStart"/>
-            <w:r>
-              <w:rPr>
-                <w:rFonts w:ascii="Times New Roman" w:hAnsi="Times New Roman" w:cs="Times New Roman"/>
-              </w:rPr>
-              <w:t>Tugas</w:t>
-            </w:r>
-            <w:proofErr w:type="spellEnd"/>
-            <w:r>
-              <w:rPr>
-                <w:rFonts w:ascii="Times New Roman" w:hAnsi="Times New Roman" w:cs="Times New Roman"/>
-              </w:rPr>
-              <w:t xml:space="preserve"> Akhir</w:t>
+            <w:r>
+              <w:rPr>
+                <w:rFonts w:ascii="Times New Roman" w:hAnsi="Times New Roman" w:cs="Times New Roman"/>
+              </w:rPr>
+              <w:t>(   ) Tugas Akhir</w:t>
             </w:r>
           </w:p>
           <w:p>
@@ -1060,19 +1087,11 @@
                 <w:rFonts w:ascii="Times New Roman" w:hAnsi="Times New Roman" w:cs="Times New Roman"/>
               </w:rPr>
             </w:pPr>
-            <w:proofErr w:type="gramStart"/>
-            <w:r>
-              <w:rPr>
-                <w:rFonts w:ascii="Times New Roman" w:hAnsi="Times New Roman" w:cs="Times New Roman"/>
-              </w:rPr>
-              <w:t xml:space="preserve">(  </w:t>
-            </w:r>
-            <w:proofErr w:type="gramEnd"/>
-            <w:r>
-              <w:rPr>
-                <w:rFonts w:ascii="Times New Roman" w:hAnsi="Times New Roman" w:cs="Times New Roman"/>
-              </w:rPr>
-              <w:t xml:space="preserve"> ) Bukti </w:t>
+            <w:r>
+              <w:rPr>
+                <w:rFonts w:ascii="Times New Roman" w:hAnsi="Times New Roman" w:cs="Times New Roman"/>
+              </w:rPr>
+              <w:t xml:space="preserve">(   ) Bukti </w:t>
             </w:r>
             <w:proofErr w:type="spellStart"/>
             <w:r>
@@ -1102,19 +1121,11 @@
                 <w:rFonts w:ascii="Times New Roman" w:hAnsi="Times New Roman" w:cs="Times New Roman"/>
               </w:rPr>
             </w:pPr>
-            <w:proofErr w:type="gramStart"/>
-            <w:r>
-              <w:rPr>
-                <w:rFonts w:ascii="Times New Roman" w:hAnsi="Times New Roman" w:cs="Times New Roman"/>
-              </w:rPr>
-              <w:t xml:space="preserve">(  </w:t>
-            </w:r>
-            <w:proofErr w:type="gramEnd"/>
-            <w:r>
-              <w:rPr>
-                <w:rFonts w:ascii="Times New Roman" w:hAnsi="Times New Roman" w:cs="Times New Roman"/>
-              </w:rPr>
-              <w:t xml:space="preserve"> ) Bukti </w:t>
+            <w:r>
+              <w:rPr>
+                <w:rFonts w:ascii="Times New Roman" w:hAnsi="Times New Roman" w:cs="Times New Roman"/>
+              </w:rPr>
+              <w:t xml:space="preserve">(   ) Bukti </w:t>
             </w:r>
             <w:proofErr w:type="spellStart"/>
             <w:r>
@@ -1336,19 +1347,11 @@
                 <w:rFonts w:ascii="Times New Roman" w:hAnsi="Times New Roman" w:cs="Times New Roman"/>
               </w:rPr>
             </w:pPr>
-            <w:proofErr w:type="gramStart"/>
-            <w:r>
-              <w:rPr>
-                <w:rFonts w:ascii="Times New Roman" w:hAnsi="Times New Roman" w:cs="Times New Roman"/>
-              </w:rPr>
-              <w:t xml:space="preserve">(  </w:t>
-            </w:r>
-            <w:proofErr w:type="gramEnd"/>
-            <w:r>
-              <w:rPr>
-                <w:rFonts w:ascii="Times New Roman" w:hAnsi="Times New Roman" w:cs="Times New Roman"/>
-              </w:rPr>
-              <w:t xml:space="preserve"> )  </w:t>
+            <w:r>
+              <w:rPr>
+                <w:rFonts w:ascii="Times New Roman" w:hAnsi="Times New Roman" w:cs="Times New Roman"/>
+              </w:rPr>
+              <w:t xml:space="preserve">(   )  </w:t>
             </w:r>
             <w:proofErr w:type="spellStart"/>
             <w:r>
@@ -1400,19 +1403,11 @@
                 <w:rFonts w:ascii="Times New Roman" w:hAnsi="Times New Roman" w:cs="Times New Roman"/>
               </w:rPr>
             </w:pPr>
-            <w:proofErr w:type="gramStart"/>
-            <w:r>
-              <w:rPr>
-                <w:rFonts w:ascii="Times New Roman" w:hAnsi="Times New Roman" w:cs="Times New Roman"/>
-              </w:rPr>
-              <w:t xml:space="preserve">(  </w:t>
-            </w:r>
-            <w:proofErr w:type="gramEnd"/>
-            <w:r>
-              <w:rPr>
-                <w:rFonts w:ascii="Times New Roman" w:hAnsi="Times New Roman" w:cs="Times New Roman"/>
-              </w:rPr>
-              <w:t xml:space="preserve"> )  </w:t>
+            <w:r>
+              <w:rPr>
+                <w:rFonts w:ascii="Times New Roman" w:hAnsi="Times New Roman" w:cs="Times New Roman"/>
+              </w:rPr>
+              <w:t xml:space="preserve">(   )  </w:t>
             </w:r>
             <w:proofErr w:type="spellStart"/>
             <w:r>
@@ -1464,19 +1459,11 @@
                 <w:rFonts w:ascii="Times New Roman" w:hAnsi="Times New Roman" w:cs="Times New Roman"/>
               </w:rPr>
             </w:pPr>
-            <w:proofErr w:type="gramStart"/>
-            <w:r>
-              <w:rPr>
-                <w:rFonts w:ascii="Times New Roman" w:hAnsi="Times New Roman" w:cs="Times New Roman"/>
-              </w:rPr>
-              <w:t xml:space="preserve">(  </w:t>
-            </w:r>
-            <w:proofErr w:type="gramEnd"/>
-            <w:r>
-              <w:rPr>
-                <w:rFonts w:ascii="Times New Roman" w:hAnsi="Times New Roman" w:cs="Times New Roman"/>
-              </w:rPr>
-              <w:t xml:space="preserve"> )  </w:t>
+            <w:r>
+              <w:rPr>
+                <w:rFonts w:ascii="Times New Roman" w:hAnsi="Times New Roman" w:cs="Times New Roman"/>
+              </w:rPr>
+              <w:t xml:space="preserve">(   )  </w:t>
             </w:r>
             <w:proofErr w:type="spellStart"/>
             <w:r>
@@ -1500,19 +1487,11 @@
                 <w:rFonts w:ascii="Times New Roman" w:hAnsi="Times New Roman" w:cs="Times New Roman"/>
               </w:rPr>
             </w:pPr>
-            <w:proofErr w:type="gramStart"/>
-            <w:r>
-              <w:rPr>
-                <w:rFonts w:ascii="Times New Roman" w:hAnsi="Times New Roman" w:cs="Times New Roman"/>
-              </w:rPr>
-              <w:t xml:space="preserve">(  </w:t>
-            </w:r>
-            <w:proofErr w:type="gramEnd"/>
-            <w:r>
-              <w:rPr>
-                <w:rFonts w:ascii="Times New Roman" w:hAnsi="Times New Roman" w:cs="Times New Roman"/>
-              </w:rPr>
-              <w:t xml:space="preserve"> )  Nilai TOEIC</w:t>
+            <w:r>
+              <w:rPr>
+                <w:rFonts w:ascii="Times New Roman" w:hAnsi="Times New Roman" w:cs="Times New Roman"/>
+              </w:rPr>
+              <w:t>(   )  Nilai TOEIC</w:t>
             </w:r>
           </w:p>
           <w:p>
@@ -1699,19 +1678,11 @@
                 <w:rFonts w:ascii="Times New Roman" w:hAnsi="Times New Roman" w:cs="Times New Roman"/>
               </w:rPr>
             </w:pPr>
-            <w:proofErr w:type="gramStart"/>
-            <w:r>
-              <w:rPr>
-                <w:rFonts w:ascii="Times New Roman" w:hAnsi="Times New Roman" w:cs="Times New Roman"/>
-              </w:rPr>
-              <w:t xml:space="preserve">(  </w:t>
-            </w:r>
-            <w:proofErr w:type="gramEnd"/>
-            <w:r>
-              <w:rPr>
-                <w:rFonts w:ascii="Times New Roman" w:hAnsi="Times New Roman" w:cs="Times New Roman"/>
-              </w:rPr>
-              <w:t xml:space="preserve"> ) </w:t>
+            <w:r>
+              <w:rPr>
+                <w:rFonts w:ascii="Times New Roman" w:hAnsi="Times New Roman" w:cs="Times New Roman"/>
+              </w:rPr>
+              <w:t xml:space="preserve">(   ) </w:t>
             </w:r>
             <w:proofErr w:type="spellStart"/>
             <w:r>
@@ -2151,7 +2122,6 @@
         <w:tab/>
       </w:r>
       <w:proofErr w:type="spellStart"/>
-      <w:proofErr w:type="gramStart"/>
       <w:r>
         <w:rPr>
           <w:rFonts w:ascii="Times New Roman" w:hAnsi="Times New Roman" w:cs="Times New Roman"/>
@@ -2165,7 +2135,6 @@
         <w:t>Dr.Eng.RosaAndrie</w:t>
       </w:r>
       <w:proofErr w:type="spellEnd"/>
-      <w:proofErr w:type="gramEnd"/>
       <w:r>
         <w:rPr>
           <w:rFonts w:ascii="Times New Roman" w:hAnsi="Times New Roman" w:cs="Times New Roman"/>
@@ -2283,7 +2252,7 @@
 </file>
 
 <file path=word/styles.xml><?xml version="1.0" encoding="utf-8"?>
-<w:styles xmlns:mc="http://schemas.openxmlformats.org/markup-compatibility/2006" xmlns:r="http://schemas.openxmlformats.org/officeDocument/2006/relationships" xmlns:w="http://schemas.openxmlformats.org/wordprocessingml/2006/main" xmlns:w14="http://schemas.microsoft.com/office/word/2010/wordml" xmlns:w15="http://schemas.microsoft.com/office/word/2012/wordml" xmlns:w16cex="http://schemas.microsoft.com/office/word/2018/wordml/cex" xmlns:w16cid="http://schemas.microsoft.com/office/word/2016/wordml/cid" xmlns:w16="http://schemas.microsoft.com/office/word/2018/wordml" xmlns:w16du="http://schemas.microsoft.com/office/word/2023/wordml/word16du" xmlns:w16sdtdh="http://schemas.microsoft.com/office/word/2020/wordml/sdtdatahash" xmlns:w16se="http://schemas.microsoft.com/office/word/2015/wordml/symex" mc:Ignorable="w14 w15 w16se w16cid w16 w16cex w16sdtdh w16du">
+<w:styles xmlns:mc="http://schemas.openxmlformats.org/markup-compatibility/2006" xmlns:r="http://schemas.openxmlformats.org/officeDocument/2006/relationships" xmlns:w="http://schemas.openxmlformats.org/wordprocessingml/2006/main" xmlns:w14="http://schemas.microsoft.com/office/word/2010/wordml" xmlns:w15="http://schemas.microsoft.com/office/word/2012/wordml" xmlns:w16cex="http://schemas.microsoft.com/office/word/2018/wordml/cex" xmlns:w16cid="http://schemas.microsoft.com/office/word/2016/wordml/cid" xmlns:w16="http://schemas.microsoft.com/office/word/2018/wordml" xmlns:w16se="http://schemas.microsoft.com/office/word/2015/wordml/symex" mc:Ignorable="w14 w15 w16se w16cid w16 w16cex">
   <w:docDefaults>
     <w:rPrDefault>
       <w:rPr>

</xml_diff>